<commit_message>
Jegyzőkönyvek és tesztdokumentáció módosítása
Zsomboréból kivettem az én tesztjeimre vonatkozókat - változatlanul átemeltem őket.
</commit_message>
<xml_diff>
--- a/10_prototipus_elkeszitese/templ_10_KZS.docx
+++ b/10_prototipus_elkeszitese/templ_10_KZS.docx
@@ -9,24 +9,34 @@
           <w:lang w:val="en-US"/>
         </w:rPr>
       </w:pPr>
+      <w:proofErr w:type="spellStart"/>
       <w:r>
         <w:rPr>
           <w:lang w:val="en-US"/>
         </w:rPr>
         <w:t>Prototípus</w:t>
       </w:r>
+      <w:proofErr w:type="spellEnd"/>
       <w:r>
         <w:rPr>
           <w:lang w:val="en-US"/>
         </w:rPr>
-        <w:t xml:space="preserve"> beadás</w:t>
-      </w:r>
+        <w:t xml:space="preserve"> </w:t>
+      </w:r>
+      <w:proofErr w:type="spellStart"/>
       <w:r>
         <w:rPr>
           <w:lang w:val="en-US"/>
         </w:rPr>
+        <w:t>beadás</w:t>
+      </w:r>
+      <w:r>
+        <w:rPr>
+          <w:lang w:val="en-US"/>
+        </w:rPr>
         <w:t>a</w:t>
       </w:r>
+      <w:proofErr w:type="spellEnd"/>
     </w:p>
     <w:p>
       <w:pPr>
@@ -41,7 +51,15 @@
         <w:pStyle w:val="magyarazat"/>
       </w:pPr>
       <w:r>
-        <w:t>[A feltöltött program fordításával és futtatásával kapcsolatos útmutatás. Ennek tartalmaznia kell leltárszerűen az egyes fájlok pontos nevét, méretét byte-ban, keletkezési idejét, valamint azt, hogy a fájlban mi került megvalósításra.]</w:t>
+        <w:t xml:space="preserve">[A feltöltött program fordításával és futtatásával kapcsolatos útmutatás. Ennek tartalmaznia kell </w:t>
+      </w:r>
+      <w:proofErr w:type="spellStart"/>
+      <w:r>
+        <w:t>leltárszerűen</w:t>
+      </w:r>
+      <w:proofErr w:type="spellEnd"/>
+      <w:r>
+        <w:t xml:space="preserve"> az egyes fájlok pontos nevét, méretét byte-ban, keletkezési idejét, valamint azt, hogy a fájlban mi került megvalósításra.]</w:t>
       </w:r>
     </w:p>
     <w:p>
@@ -380,14 +398,52 @@
         </w:rPr>
         <w:t>„</w:t>
       </w:r>
-      <w:r>
-        <w:rPr>
-          <w:i w:val="0"/>
-          <w:iCs/>
-          <w:color w:val="auto"/>
-        </w:rPr>
-        <w:t>JUnit Platform Console Standalone</w:t>
-      </w:r>
+      <w:proofErr w:type="spellStart"/>
+      <w:r>
+        <w:rPr>
+          <w:i w:val="0"/>
+          <w:iCs/>
+          <w:color w:val="auto"/>
+        </w:rPr>
+        <w:t>JUnit</w:t>
+      </w:r>
+      <w:proofErr w:type="spellEnd"/>
+      <w:r>
+        <w:rPr>
+          <w:i w:val="0"/>
+          <w:iCs/>
+          <w:color w:val="auto"/>
+        </w:rPr>
+        <w:t xml:space="preserve"> Platform </w:t>
+      </w:r>
+      <w:proofErr w:type="spellStart"/>
+      <w:r>
+        <w:rPr>
+          <w:i w:val="0"/>
+          <w:iCs/>
+          <w:color w:val="auto"/>
+        </w:rPr>
+        <w:t>Console</w:t>
+      </w:r>
+      <w:proofErr w:type="spellEnd"/>
+      <w:r>
+        <w:rPr>
+          <w:i w:val="0"/>
+          <w:iCs/>
+          <w:color w:val="auto"/>
+        </w:rPr>
+        <w:t xml:space="preserve"> </w:t>
+      </w:r>
+      <w:proofErr w:type="spellStart"/>
+      <w:r>
+        <w:rPr>
+          <w:i w:val="0"/>
+          <w:iCs/>
+          <w:color w:val="auto"/>
+        </w:rPr>
+        <w:t>Standalone</w:t>
+      </w:r>
+      <w:proofErr w:type="spellEnd"/>
       <w:r>
         <w:rPr>
           <w:i w:val="0"/>
@@ -418,7 +474,25 @@
           <w:iCs/>
           <w:color w:val="auto"/>
         </w:rPr>
-        <w:t>, .jar formátumban</w:t>
+        <w:t>, .</w:t>
+      </w:r>
+      <w:proofErr w:type="spellStart"/>
+      <w:r>
+        <w:rPr>
+          <w:i w:val="0"/>
+          <w:iCs/>
+          <w:color w:val="auto"/>
+        </w:rPr>
+        <w:t>jar</w:t>
+      </w:r>
+      <w:proofErr w:type="spellEnd"/>
+      <w:r>
+        <w:rPr>
+          <w:i w:val="0"/>
+          <w:iCs/>
+          <w:color w:val="auto"/>
+        </w:rPr>
+        <w:t xml:space="preserve"> formátumban</w:t>
       </w:r>
       <w:r>
         <w:rPr>
@@ -540,7 +614,43 @@
           <w:iCs/>
           <w:color w:val="auto"/>
         </w:rPr>
-        <w:t xml:space="preserve"> A JUnit .jar fájlja is ebben a mappában legyen elhelyezve!</w:t>
+        <w:t xml:space="preserve"> A </w:t>
+      </w:r>
+      <w:proofErr w:type="spellStart"/>
+      <w:r>
+        <w:rPr>
+          <w:i w:val="0"/>
+          <w:iCs/>
+          <w:color w:val="auto"/>
+        </w:rPr>
+        <w:t>JUnit</w:t>
+      </w:r>
+      <w:proofErr w:type="spellEnd"/>
+      <w:r>
+        <w:rPr>
+          <w:i w:val="0"/>
+          <w:iCs/>
+          <w:color w:val="auto"/>
+        </w:rPr>
+        <w:t xml:space="preserve"> .</w:t>
+      </w:r>
+      <w:proofErr w:type="spellStart"/>
+      <w:r>
+        <w:rPr>
+          <w:i w:val="0"/>
+          <w:iCs/>
+          <w:color w:val="auto"/>
+        </w:rPr>
+        <w:t>jar</w:t>
+      </w:r>
+      <w:proofErr w:type="spellEnd"/>
+      <w:r>
+        <w:rPr>
+          <w:i w:val="0"/>
+          <w:iCs/>
+          <w:color w:val="auto"/>
+        </w:rPr>
+        <w:t xml:space="preserve"> fájlja is ebben a mappában legyen elhelyezve!</w:t>
       </w:r>
       <w:r>
         <w:rPr>
@@ -614,13 +724,59 @@
         </w:rPr>
         <w:t xml:space="preserve">ával lehet lefordítani: </w:t>
       </w:r>
-      <w:r>
-        <w:rPr>
-          <w:i w:val="0"/>
-          <w:iCs/>
-          <w:color w:val="auto"/>
-        </w:rPr>
-        <w:t>javac -d out -cp junit-platform-console-standalone-1.12.2.jar Fungorium\*.java</w:t>
+      <w:proofErr w:type="spellStart"/>
+      <w:r>
+        <w:rPr>
+          <w:i w:val="0"/>
+          <w:iCs/>
+          <w:color w:val="auto"/>
+        </w:rPr>
+        <w:t>javac</w:t>
+      </w:r>
+      <w:proofErr w:type="spellEnd"/>
+      <w:r>
+        <w:rPr>
+          <w:i w:val="0"/>
+          <w:iCs/>
+          <w:color w:val="auto"/>
+        </w:rPr>
+        <w:t xml:space="preserve"> -d out -</w:t>
+      </w:r>
+      <w:proofErr w:type="spellStart"/>
+      <w:r>
+        <w:rPr>
+          <w:i w:val="0"/>
+          <w:iCs/>
+          <w:color w:val="auto"/>
+        </w:rPr>
+        <w:t>cp</w:t>
+      </w:r>
+      <w:proofErr w:type="spellEnd"/>
+      <w:r>
+        <w:rPr>
+          <w:i w:val="0"/>
+          <w:iCs/>
+          <w:color w:val="auto"/>
+        </w:rPr>
+        <w:t xml:space="preserve"> junit-platform-console-standalone-1.12.2.jar </w:t>
+      </w:r>
+      <w:proofErr w:type="spellStart"/>
+      <w:r>
+        <w:rPr>
+          <w:i w:val="0"/>
+          <w:iCs/>
+          <w:color w:val="auto"/>
+        </w:rPr>
+        <w:t>Fungorium</w:t>
+      </w:r>
+      <w:proofErr w:type="spellEnd"/>
+      <w:r>
+        <w:rPr>
+          <w:i w:val="0"/>
+          <w:iCs/>
+          <w:color w:val="auto"/>
+        </w:rPr>
+        <w:t>\*.java</w:t>
       </w:r>
       <w:r>
         <w:rPr>
@@ -864,8 +1020,54 @@
           <w:iCs/>
           <w:color w:val="auto"/>
         </w:rPr>
-        <w:t>java -jar junit-platform-console-standalone-1.12.2.jar --class-path out --scan-class-path</w:t>
-      </w:r>
+        <w:t>java -</w:t>
+      </w:r>
+      <w:proofErr w:type="spellStart"/>
+      <w:r>
+        <w:rPr>
+          <w:i w:val="0"/>
+          <w:iCs/>
+          <w:color w:val="auto"/>
+        </w:rPr>
+        <w:t>jar</w:t>
+      </w:r>
+      <w:proofErr w:type="spellEnd"/>
+      <w:r>
+        <w:rPr>
+          <w:i w:val="0"/>
+          <w:iCs/>
+          <w:color w:val="auto"/>
+        </w:rPr>
+        <w:t xml:space="preserve"> junit-platform-console-standalone-1.12.2.jar --</w:t>
+      </w:r>
+      <w:proofErr w:type="spellStart"/>
+      <w:r>
+        <w:rPr>
+          <w:i w:val="0"/>
+          <w:iCs/>
+          <w:color w:val="auto"/>
+        </w:rPr>
+        <w:t>class-path</w:t>
+      </w:r>
+      <w:proofErr w:type="spellEnd"/>
+      <w:r>
+        <w:rPr>
+          <w:i w:val="0"/>
+          <w:iCs/>
+          <w:color w:val="auto"/>
+        </w:rPr>
+        <w:t xml:space="preserve"> out --</w:t>
+      </w:r>
+      <w:proofErr w:type="spellStart"/>
+      <w:r>
+        <w:rPr>
+          <w:i w:val="0"/>
+          <w:iCs/>
+          <w:color w:val="auto"/>
+        </w:rPr>
+        <w:t>scan-class-path</w:t>
+      </w:r>
+      <w:proofErr w:type="spellEnd"/>
       <w:r>
         <w:rPr>
           <w:i w:val="0"/>
@@ -896,7 +1098,61 @@
           <w:iCs/>
           <w:color w:val="auto"/>
         </w:rPr>
-        <w:t xml:space="preserve">java -jar junit-platform-console-standalone-1.12.2.jar --class-path out --select-class </w:t>
+        <w:t>java -</w:t>
+      </w:r>
+      <w:proofErr w:type="spellStart"/>
+      <w:r>
+        <w:rPr>
+          <w:i w:val="0"/>
+          <w:iCs/>
+          <w:color w:val="auto"/>
+        </w:rPr>
+        <w:t>jar</w:t>
+      </w:r>
+      <w:proofErr w:type="spellEnd"/>
+      <w:r>
+        <w:rPr>
+          <w:i w:val="0"/>
+          <w:iCs/>
+          <w:color w:val="auto"/>
+        </w:rPr>
+        <w:t xml:space="preserve"> junit-platform-console-standalone-1.12.2.jar --</w:t>
+      </w:r>
+      <w:proofErr w:type="spellStart"/>
+      <w:r>
+        <w:rPr>
+          <w:i w:val="0"/>
+          <w:iCs/>
+          <w:color w:val="auto"/>
+        </w:rPr>
+        <w:t>class-path</w:t>
+      </w:r>
+      <w:proofErr w:type="spellEnd"/>
+      <w:r>
+        <w:rPr>
+          <w:i w:val="0"/>
+          <w:iCs/>
+          <w:color w:val="auto"/>
+        </w:rPr>
+        <w:t xml:space="preserve"> out --</w:t>
+      </w:r>
+      <w:proofErr w:type="spellStart"/>
+      <w:r>
+        <w:rPr>
+          <w:i w:val="0"/>
+          <w:iCs/>
+          <w:color w:val="auto"/>
+        </w:rPr>
+        <w:t>select-class</w:t>
+      </w:r>
+      <w:proofErr w:type="spellEnd"/>
+      <w:r>
+        <w:rPr>
+          <w:i w:val="0"/>
+          <w:iCs/>
+          <w:color w:val="auto"/>
+        </w:rPr>
+        <w:t xml:space="preserve"> </w:t>
       </w:r>
       <w:r>
         <w:rPr>
@@ -1048,7 +1304,52 @@
           <w:iCs/>
           <w:color w:val="auto"/>
         </w:rPr>
-        <w:t>java -jar junit-platform-console-standalone-1.12.2.jar --class-path out --select-</w:t>
+        <w:t>java -</w:t>
+      </w:r>
+      <w:proofErr w:type="spellStart"/>
+      <w:r>
+        <w:rPr>
+          <w:i w:val="0"/>
+          <w:iCs/>
+          <w:color w:val="auto"/>
+        </w:rPr>
+        <w:t>jar</w:t>
+      </w:r>
+      <w:proofErr w:type="spellEnd"/>
+      <w:r>
+        <w:rPr>
+          <w:i w:val="0"/>
+          <w:iCs/>
+          <w:color w:val="auto"/>
+        </w:rPr>
+        <w:t xml:space="preserve"> junit-platform-console-standalone-1.12.2.jar --</w:t>
+      </w:r>
+      <w:proofErr w:type="spellStart"/>
+      <w:r>
+        <w:rPr>
+          <w:i w:val="0"/>
+          <w:iCs/>
+          <w:color w:val="auto"/>
+        </w:rPr>
+        <w:t>class-path</w:t>
+      </w:r>
+      <w:proofErr w:type="spellEnd"/>
+      <w:r>
+        <w:rPr>
+          <w:i w:val="0"/>
+          <w:iCs/>
+          <w:color w:val="auto"/>
+        </w:rPr>
+        <w:t xml:space="preserve"> out --</w:t>
+      </w:r>
+      <w:proofErr w:type="spellStart"/>
+      <w:r>
+        <w:rPr>
+          <w:i w:val="0"/>
+          <w:iCs/>
+          <w:color w:val="auto"/>
+        </w:rPr>
+        <w:t>select-</w:t>
       </w:r>
       <w:r>
         <w:rPr>
@@ -1058,6 +1359,7 @@
         </w:rPr>
         <w:t>method</w:t>
       </w:r>
+      <w:proofErr w:type="spellEnd"/>
       <w:r>
         <w:rPr>
           <w:i w:val="0"/>
@@ -1104,7 +1406,25 @@
           <w:iCs/>
           <w:color w:val="auto"/>
         </w:rPr>
-        <w:t>java -cp out Main</w:t>
+        <w:t>java -</w:t>
+      </w:r>
+      <w:proofErr w:type="spellStart"/>
+      <w:r>
+        <w:rPr>
+          <w:i w:val="0"/>
+          <w:iCs/>
+          <w:color w:val="auto"/>
+        </w:rPr>
+        <w:t>cp</w:t>
+      </w:r>
+      <w:proofErr w:type="spellEnd"/>
+      <w:r>
+        <w:rPr>
+          <w:i w:val="0"/>
+          <w:iCs/>
+          <w:color w:val="auto"/>
+        </w:rPr>
+        <w:t xml:space="preserve"> out Main</w:t>
       </w:r>
       <w:r>
         <w:rPr>
@@ -1232,7 +1552,15 @@
         <w:pStyle w:val="magyarazat"/>
       </w:pPr>
       <w:r>
-        <w:t>[Az alábbi táblázatot a megismételt (hibás) tesztek esetén kell kitölteni minden ismétléshez egyszer. Ha szükséges, akkor a valós kimenet is mellékelhető mint a teszt eredménye.]</w:t>
+        <w:t xml:space="preserve">[Az alábbi táblázatot a megismételt (hibás) tesztek esetén kell kitölteni minden ismétléshez egyszer. Ha szükséges, akkor a valós kimenet is </w:t>
+      </w:r>
+      <w:proofErr w:type="gramStart"/>
+      <w:r>
+        <w:t>mellékelhető</w:t>
+      </w:r>
+      <w:proofErr w:type="gramEnd"/>
+      <w:r>
+        <w:t xml:space="preserve"> mint a teszt eredménye.]</w:t>
       </w:r>
     </w:p>
     <w:p/>
@@ -1374,7 +1702,20 @@
           </w:tcPr>
           <w:p>
             <w:r>
-              <w:t>számos elírás a rovar toString() metódusában</w:t>
+              <w:t xml:space="preserve">számos elírás a rovar </w:t>
+            </w:r>
+            <w:proofErr w:type="spellStart"/>
+            <w:proofErr w:type="gramStart"/>
+            <w:r>
+              <w:t>toString</w:t>
+            </w:r>
+            <w:proofErr w:type="spellEnd"/>
+            <w:r>
+              <w:t>(</w:t>
+            </w:r>
+            <w:proofErr w:type="gramEnd"/>
+            <w:r>
+              <w:t>) metódusában</w:t>
             </w:r>
           </w:p>
         </w:tc>
@@ -1549,7 +1890,23 @@
           </w:tcPr>
           <w:p>
             <w:r>
-              <w:t>Az Object registry a „null” értékű objektumokra nem null nevet ad vissza, hanem hibaüzenetet.</w:t>
+              <w:t xml:space="preserve">Az </w:t>
+            </w:r>
+            <w:proofErr w:type="spellStart"/>
+            <w:r>
+              <w:t>Object</w:t>
+            </w:r>
+            <w:proofErr w:type="spellEnd"/>
+            <w:r>
+              <w:t xml:space="preserve"> </w:t>
+            </w:r>
+            <w:proofErr w:type="spellStart"/>
+            <w:r>
+              <w:t>registry</w:t>
+            </w:r>
+            <w:proofErr w:type="spellEnd"/>
+            <w:r>
+              <w:t xml:space="preserve"> a „null” értékű objektumokra nem null nevet ad vissza, hanem hibaüzenetet.</w:t>
             </w:r>
           </w:p>
         </w:tc>
@@ -1578,23 +1935,46 @@
             <w:tcW w:w="6764" w:type="dxa"/>
           </w:tcPr>
           <w:p>
-            <w:r>
-              <w:t>Object registry javítása</w:t>
+            <w:proofErr w:type="spellStart"/>
+            <w:r>
+              <w:t>Object</w:t>
+            </w:r>
+            <w:proofErr w:type="spellEnd"/>
+            <w:r>
+              <w:t xml:space="preserve"> </w:t>
+            </w:r>
+            <w:proofErr w:type="spellStart"/>
+            <w:r>
+              <w:t>registry</w:t>
+            </w:r>
+            <w:proofErr w:type="spellEnd"/>
+            <w:r>
+              <w:t xml:space="preserve"> javítása</w:t>
             </w:r>
           </w:p>
         </w:tc>
       </w:tr>
     </w:tbl>
-    <w:p/>
     <w:p>
       <w:pPr>
         <w:pStyle w:val="Cmsor3"/>
-      </w:pPr>
-      <w:r>
-        <w:t>Inaktív gombatest sikertelen spórakilövése a gombatest elhelyezkedése szerinti tektonnal szomszédos FertileTectonra (nem SustainingTecton, nem MultiLayeredTecton és nem AridTecton)</w:t>
-      </w:r>
+        <w:numPr>
+          <w:ilvl w:val="0"/>
+          <w:numId w:val="0"/>
+        </w:numPr>
+      </w:pPr>
     </w:p>
-    <w:p/>
+    <w:p>
+      <w:pPr>
+        <w:pStyle w:val="Cmsor3"/>
+      </w:pPr>
+      <w:r>
+        <w:t>Rovar által elvágott gombafonál elsorvadása és az elfogyasztott spóra rovarra gyakorolt hatása</w:t>
+      </w:r>
+      <w:r>
+        <w:t xml:space="preserve"> (test13)</w:t>
+      </w:r>
+    </w:p>
     <w:tbl>
       <w:tblPr>
         <w:tblW w:w="0" w:type="auto"/>
@@ -1667,19 +2047,7 @@
           </w:tcPr>
           <w:p>
             <w:r>
-              <w:t>2025.04.2</w:t>
-            </w:r>
-            <w:r>
-              <w:t xml:space="preserve">7. </w:t>
-            </w:r>
-            <w:r>
-              <w:t>0</w:t>
-            </w:r>
-            <w:r>
-              <w:t>1:3</w:t>
-            </w:r>
-            <w:r>
-              <w:t>3</w:t>
+              <w:t>2025.04.27. 02:04</w:t>
             </w:r>
           </w:p>
         </w:tc>
@@ -1758,16 +2126,10 @@
           </w:tcPr>
           <w:p>
             <w:r>
-              <w:t>2025.04.2</w:t>
-            </w:r>
-            <w:r>
-              <w:t>7</w:t>
-            </w:r>
-            <w:r>
-              <w:t>.</w:t>
-            </w:r>
-            <w:r>
-              <w:t xml:space="preserve"> 01:28</w:t>
+              <w:t>2025.04.27. 02:</w:t>
+            </w:r>
+            <w:r>
+              <w:t>20</w:t>
             </w:r>
           </w:p>
         </w:tc>
@@ -1827,7 +2189,7 @@
           </w:tcPr>
           <w:p>
             <w:r>
-              <w:t>A gombatest akkor is termel gombákat, amikor inaktív.</w:t>
+              <w:t>A teszt hibás, mivel számos bemeneti parancs szintaxisa hibás.</w:t>
             </w:r>
           </w:p>
         </w:tc>
@@ -1857,104 +2219,7 @@
           </w:tcPr>
           <w:p>
             <w:r>
-              <w:t xml:space="preserve">Az inaktív gombatest már </w:t>
-            </w:r>
-            <w:r>
-              <w:t>nem termel spórákat.</w:t>
-            </w:r>
-          </w:p>
-        </w:tc>
-      </w:tr>
-    </w:tbl>
-    <w:p/>
-    <w:p>
-      <w:pPr>
-        <w:pStyle w:val="Cmsor3"/>
-      </w:pPr>
-      <w:r>
-        <w:br w:type="page"/>
-      </w:r>
-      <w:r>
-        <w:lastRenderedPageBreak/>
-        <w:t>Gombatest sikeres spórakilövése olyan FertileTectonra (nem SustainingTecton, nem MultiLayeredTecton és nem AridTecton), amely a gombatest elhelyezkedése szerinti tektonnal szomszédos tekton szomszédja</w:t>
-      </w:r>
-      <w:r>
-        <w:t xml:space="preserve"> (test6)</w:t>
-      </w:r>
-    </w:p>
-    <w:tbl>
-      <w:tblPr>
-        <w:tblW w:w="0" w:type="auto"/>
-        <w:tblBorders>
-          <w:top w:val="single" w:sz="4" w:space="0" w:color="auto"/>
-          <w:left w:val="single" w:sz="4" w:space="0" w:color="auto"/>
-          <w:bottom w:val="single" w:sz="4" w:space="0" w:color="auto"/>
-          <w:right w:val="single" w:sz="4" w:space="0" w:color="auto"/>
-          <w:insideH w:val="single" w:sz="4" w:space="0" w:color="auto"/>
-          <w:insideV w:val="single" w:sz="4" w:space="0" w:color="auto"/>
-        </w:tblBorders>
-        <w:tblLook w:val="01E0" w:firstRow="1" w:lastRow="1" w:firstColumn="1" w:lastColumn="1" w:noHBand="0" w:noVBand="0"/>
-      </w:tblPr>
-      <w:tblGrid>
-        <w:gridCol w:w="2448"/>
-        <w:gridCol w:w="6764"/>
-      </w:tblGrid>
-      <w:tr>
-        <w:tc>
-          <w:tcPr>
-            <w:tcW w:w="2448" w:type="dxa"/>
-          </w:tcPr>
-          <w:p>
-            <w:pPr>
-              <w:rPr>
-                <w:b/>
-              </w:rPr>
-            </w:pPr>
-            <w:r>
-              <w:rPr>
-                <w:b/>
-              </w:rPr>
-              <w:t>Tesztelő neve</w:t>
-            </w:r>
-          </w:p>
-        </w:tc>
-        <w:tc>
-          <w:tcPr>
-            <w:tcW w:w="6764" w:type="dxa"/>
-          </w:tcPr>
-          <w:p>
-            <w:r>
-              <w:t>Kohár Zsombor</w:t>
-            </w:r>
-          </w:p>
-        </w:tc>
-      </w:tr>
-      <w:tr>
-        <w:tc>
-          <w:tcPr>
-            <w:tcW w:w="2448" w:type="dxa"/>
-          </w:tcPr>
-          <w:p>
-            <w:pPr>
-              <w:rPr>
-                <w:b/>
-              </w:rPr>
-            </w:pPr>
-            <w:r>
-              <w:rPr>
-                <w:b/>
-              </w:rPr>
-              <w:t>Teszt időpontja</w:t>
-            </w:r>
-          </w:p>
-        </w:tc>
-        <w:tc>
-          <w:tcPr>
-            <w:tcW w:w="6764" w:type="dxa"/>
-          </w:tcPr>
-          <w:p>
-            <w:r>
-              <w:t>2025.04.27. 01:33</w:t>
+              <w:t>A bemeneti parancsok szintaxisának javítása.</w:t>
             </w:r>
           </w:p>
         </w:tc>
@@ -2033,1170 +2298,6 @@
           </w:tcPr>
           <w:p>
             <w:r>
-              <w:t>2025.04.27. 01:</w:t>
-            </w:r>
-            <w:r>
-              <w:t>40</w:t>
-            </w:r>
-          </w:p>
-        </w:tc>
-      </w:tr>
-      <w:tr>
-        <w:tc>
-          <w:tcPr>
-            <w:tcW w:w="2448" w:type="dxa"/>
-          </w:tcPr>
-          <w:p>
-            <w:pPr>
-              <w:rPr>
-                <w:b/>
-              </w:rPr>
-            </w:pPr>
-            <w:r>
-              <w:rPr>
-                <w:b/>
-              </w:rPr>
-              <w:t>Teszt eredménye</w:t>
-            </w:r>
-          </w:p>
-        </w:tc>
-        <w:tc>
-          <w:tcPr>
-            <w:tcW w:w="6764" w:type="dxa"/>
-          </w:tcPr>
-          <w:p>
-            <w:r>
-              <w:t>Sikertelen</w:t>
-            </w:r>
-          </w:p>
-        </w:tc>
-      </w:tr>
-      <w:tr>
-        <w:tc>
-          <w:tcPr>
-            <w:tcW w:w="2448" w:type="dxa"/>
-          </w:tcPr>
-          <w:p>
-            <w:pPr>
-              <w:rPr>
-                <w:b/>
-              </w:rPr>
-            </w:pPr>
-            <w:r>
-              <w:rPr>
-                <w:b/>
-              </w:rPr>
-              <w:t>Lehetséges hibaok</w:t>
-            </w:r>
-          </w:p>
-        </w:tc>
-        <w:tc>
-          <w:tcPr>
-            <w:tcW w:w="6764" w:type="dxa"/>
-          </w:tcPr>
-          <w:p>
-            <w:r>
-              <w:t xml:space="preserve">A </w:t>
-            </w:r>
-            <w:r>
-              <w:t>teszt hibás, mivel elvá</w:t>
-            </w:r>
-            <w:r>
-              <w:t>rja azt, hogy azután keletkezzen egy spóra a gombatestben</w:t>
-            </w:r>
-            <w:r>
-              <w:t>, ami inaktív.</w:t>
-            </w:r>
-          </w:p>
-        </w:tc>
-      </w:tr>
-      <w:tr>
-        <w:tc>
-          <w:tcPr>
-            <w:tcW w:w="2448" w:type="dxa"/>
-          </w:tcPr>
-          <w:p>
-            <w:pPr>
-              <w:rPr>
-                <w:b/>
-              </w:rPr>
-            </w:pPr>
-            <w:r>
-              <w:rPr>
-                <w:b/>
-              </w:rPr>
-              <w:t>Változtatások</w:t>
-            </w:r>
-          </w:p>
-        </w:tc>
-        <w:tc>
-          <w:tcPr>
-            <w:tcW w:w="6764" w:type="dxa"/>
-          </w:tcPr>
-          <w:p>
-            <w:r>
-              <w:t xml:space="preserve">Az elvárt </w:t>
-            </w:r>
-            <w:r>
-              <w:t>spóra törlése</w:t>
-            </w:r>
-            <w:r>
-              <w:t>.</w:t>
-            </w:r>
-          </w:p>
-        </w:tc>
-      </w:tr>
-    </w:tbl>
-    <w:p/>
-    <w:p>
-      <w:pPr>
-        <w:pStyle w:val="Cmsor3"/>
-      </w:pPr>
-      <w:r>
-        <w:t>Gombatest sikertelen spórakilövése olyan FertileTectonra (nem SustainingTecton, nem MultiLayeredTecton nem AridTecton), amely a gombatest elhelyezkedése szerinti tekton harmadik szomszédja</w:t>
-      </w:r>
-      <w:r>
-        <w:t xml:space="preserve"> (test9)</w:t>
-      </w:r>
-    </w:p>
-    <w:tbl>
-      <w:tblPr>
-        <w:tblW w:w="0" w:type="auto"/>
-        <w:tblBorders>
-          <w:top w:val="single" w:sz="4" w:space="0" w:color="auto"/>
-          <w:left w:val="single" w:sz="4" w:space="0" w:color="auto"/>
-          <w:bottom w:val="single" w:sz="4" w:space="0" w:color="auto"/>
-          <w:right w:val="single" w:sz="4" w:space="0" w:color="auto"/>
-          <w:insideH w:val="single" w:sz="4" w:space="0" w:color="auto"/>
-          <w:insideV w:val="single" w:sz="4" w:space="0" w:color="auto"/>
-        </w:tblBorders>
-        <w:tblLook w:val="01E0" w:firstRow="1" w:lastRow="1" w:firstColumn="1" w:lastColumn="1" w:noHBand="0" w:noVBand="0"/>
-      </w:tblPr>
-      <w:tblGrid>
-        <w:gridCol w:w="2448"/>
-        <w:gridCol w:w="6764"/>
-      </w:tblGrid>
-      <w:tr>
-        <w:tc>
-          <w:tcPr>
-            <w:tcW w:w="2448" w:type="dxa"/>
-          </w:tcPr>
-          <w:p>
-            <w:pPr>
-              <w:rPr>
-                <w:b/>
-              </w:rPr>
-            </w:pPr>
-            <w:r>
-              <w:rPr>
-                <w:b/>
-              </w:rPr>
-              <w:t>Tesztelő neve</w:t>
-            </w:r>
-          </w:p>
-        </w:tc>
-        <w:tc>
-          <w:tcPr>
-            <w:tcW w:w="6764" w:type="dxa"/>
-          </w:tcPr>
-          <w:p>
-            <w:r>
-              <w:t>Kohár Zsombor</w:t>
-            </w:r>
-          </w:p>
-        </w:tc>
-      </w:tr>
-      <w:tr>
-        <w:tc>
-          <w:tcPr>
-            <w:tcW w:w="2448" w:type="dxa"/>
-          </w:tcPr>
-          <w:p>
-            <w:pPr>
-              <w:rPr>
-                <w:b/>
-              </w:rPr>
-            </w:pPr>
-            <w:r>
-              <w:rPr>
-                <w:b/>
-              </w:rPr>
-              <w:t>Teszt időpontja</w:t>
-            </w:r>
-          </w:p>
-        </w:tc>
-        <w:tc>
-          <w:tcPr>
-            <w:tcW w:w="6764" w:type="dxa"/>
-          </w:tcPr>
-          <w:p>
-            <w:r>
-              <w:t xml:space="preserve">2025.04.27. </w:t>
-            </w:r>
-            <w:r>
-              <w:t>02:04</w:t>
-            </w:r>
-          </w:p>
-        </w:tc>
-      </w:tr>
-    </w:tbl>
-    <w:p/>
-    <w:tbl>
-      <w:tblPr>
-        <w:tblW w:w="9212" w:type="dxa"/>
-        <w:tblBorders>
-          <w:top w:val="single" w:sz="4" w:space="0" w:color="auto"/>
-          <w:left w:val="single" w:sz="4" w:space="0" w:color="auto"/>
-          <w:bottom w:val="single" w:sz="4" w:space="0" w:color="auto"/>
-          <w:right w:val="single" w:sz="4" w:space="0" w:color="auto"/>
-          <w:insideH w:val="single" w:sz="4" w:space="0" w:color="auto"/>
-          <w:insideV w:val="single" w:sz="4" w:space="0" w:color="auto"/>
-        </w:tblBorders>
-        <w:tblLook w:val="01E0" w:firstRow="1" w:lastRow="1" w:firstColumn="1" w:lastColumn="1" w:noHBand="0" w:noVBand="0"/>
-      </w:tblPr>
-      <w:tblGrid>
-        <w:gridCol w:w="2448"/>
-        <w:gridCol w:w="6764"/>
-      </w:tblGrid>
-      <w:tr>
-        <w:tc>
-          <w:tcPr>
-            <w:tcW w:w="2448" w:type="dxa"/>
-          </w:tcPr>
-          <w:p>
-            <w:pPr>
-              <w:rPr>
-                <w:b/>
-              </w:rPr>
-            </w:pPr>
-            <w:r>
-              <w:rPr>
-                <w:b/>
-              </w:rPr>
-              <w:t>Tesztelő neve</w:t>
-            </w:r>
-          </w:p>
-        </w:tc>
-        <w:tc>
-          <w:tcPr>
-            <w:tcW w:w="6764" w:type="dxa"/>
-          </w:tcPr>
-          <w:p>
-            <w:r>
-              <w:t>Kohár Zsombor</w:t>
-            </w:r>
-          </w:p>
-        </w:tc>
-      </w:tr>
-      <w:tr>
-        <w:tc>
-          <w:tcPr>
-            <w:tcW w:w="2448" w:type="dxa"/>
-          </w:tcPr>
-          <w:p>
-            <w:pPr>
-              <w:rPr>
-                <w:b/>
-              </w:rPr>
-            </w:pPr>
-            <w:r>
-              <w:rPr>
-                <w:b/>
-              </w:rPr>
-              <w:t>Teszt időpontja</w:t>
-            </w:r>
-          </w:p>
-        </w:tc>
-        <w:tc>
-          <w:tcPr>
-            <w:tcW w:w="6764" w:type="dxa"/>
-          </w:tcPr>
-          <w:p>
-            <w:r>
-              <w:t>2025.04.27. 01:40</w:t>
-            </w:r>
-          </w:p>
-        </w:tc>
-      </w:tr>
-      <w:tr>
-        <w:tc>
-          <w:tcPr>
-            <w:tcW w:w="2448" w:type="dxa"/>
-          </w:tcPr>
-          <w:p>
-            <w:pPr>
-              <w:rPr>
-                <w:b/>
-              </w:rPr>
-            </w:pPr>
-            <w:r>
-              <w:rPr>
-                <w:b/>
-              </w:rPr>
-              <w:t>Teszt eredménye</w:t>
-            </w:r>
-          </w:p>
-        </w:tc>
-        <w:tc>
-          <w:tcPr>
-            <w:tcW w:w="6764" w:type="dxa"/>
-          </w:tcPr>
-          <w:p>
-            <w:r>
-              <w:t>Sikertelen</w:t>
-            </w:r>
-          </w:p>
-        </w:tc>
-      </w:tr>
-      <w:tr>
-        <w:tc>
-          <w:tcPr>
-            <w:tcW w:w="2448" w:type="dxa"/>
-          </w:tcPr>
-          <w:p>
-            <w:pPr>
-              <w:rPr>
-                <w:b/>
-              </w:rPr>
-            </w:pPr>
-            <w:r>
-              <w:rPr>
-                <w:b/>
-              </w:rPr>
-              <w:t>Lehetséges hibaok</w:t>
-            </w:r>
-          </w:p>
-        </w:tc>
-        <w:tc>
-          <w:tcPr>
-            <w:tcW w:w="6764" w:type="dxa"/>
-          </w:tcPr>
-          <w:p>
-            <w:r>
-              <w:t>A teszt hibás, mivel elvárja azt,</w:t>
-            </w:r>
-            <w:r>
-              <w:t xml:space="preserve"> hogy sikertelen kilövés után a maradék kilövések száma csökkenjen 1-ről 0-ra</w:t>
-            </w:r>
-            <w:r>
-              <w:t>.</w:t>
-            </w:r>
-          </w:p>
-        </w:tc>
-      </w:tr>
-      <w:tr>
-        <w:tc>
-          <w:tcPr>
-            <w:tcW w:w="2448" w:type="dxa"/>
-          </w:tcPr>
-          <w:p>
-            <w:pPr>
-              <w:rPr>
-                <w:b/>
-              </w:rPr>
-            </w:pPr>
-            <w:r>
-              <w:rPr>
-                <w:b/>
-              </w:rPr>
-              <w:t>Változtatások</w:t>
-            </w:r>
-          </w:p>
-        </w:tc>
-        <w:tc>
-          <w:tcPr>
-            <w:tcW w:w="6764" w:type="dxa"/>
-          </w:tcPr>
-          <w:p>
-            <w:r>
-              <w:t>Az</w:t>
-            </w:r>
-            <w:r>
-              <w:t xml:space="preserve"> elvárt kilövési értéket átírtam 0-ról 1-re.</w:t>
-            </w:r>
-          </w:p>
-        </w:tc>
-      </w:tr>
-    </w:tbl>
-    <w:p/>
-    <w:p>
-      <w:pPr>
-        <w:pStyle w:val="Cmsor3"/>
-      </w:pPr>
-      <w:r>
-        <w:t>Gombatest inaktívvá válása a harmadik spórakilövését követően</w:t>
-      </w:r>
-      <w:r>
-        <w:t xml:space="preserve"> (test12)</w:t>
-      </w:r>
-    </w:p>
-    <w:tbl>
-      <w:tblPr>
-        <w:tblW w:w="0" w:type="auto"/>
-        <w:tblBorders>
-          <w:top w:val="single" w:sz="4" w:space="0" w:color="auto"/>
-          <w:left w:val="single" w:sz="4" w:space="0" w:color="auto"/>
-          <w:bottom w:val="single" w:sz="4" w:space="0" w:color="auto"/>
-          <w:right w:val="single" w:sz="4" w:space="0" w:color="auto"/>
-          <w:insideH w:val="single" w:sz="4" w:space="0" w:color="auto"/>
-          <w:insideV w:val="single" w:sz="4" w:space="0" w:color="auto"/>
-        </w:tblBorders>
-        <w:tblLook w:val="01E0" w:firstRow="1" w:lastRow="1" w:firstColumn="1" w:lastColumn="1" w:noHBand="0" w:noVBand="0"/>
-      </w:tblPr>
-      <w:tblGrid>
-        <w:gridCol w:w="2448"/>
-        <w:gridCol w:w="6764"/>
-      </w:tblGrid>
-      <w:tr>
-        <w:tc>
-          <w:tcPr>
-            <w:tcW w:w="2448" w:type="dxa"/>
-          </w:tcPr>
-          <w:p>
-            <w:pPr>
-              <w:rPr>
-                <w:b/>
-              </w:rPr>
-            </w:pPr>
-            <w:r>
-              <w:rPr>
-                <w:b/>
-              </w:rPr>
-              <w:t>Tesztelő neve</w:t>
-            </w:r>
-          </w:p>
-        </w:tc>
-        <w:tc>
-          <w:tcPr>
-            <w:tcW w:w="6764" w:type="dxa"/>
-          </w:tcPr>
-          <w:p>
-            <w:r>
-              <w:t>Kohár Zsombor</w:t>
-            </w:r>
-          </w:p>
-        </w:tc>
-      </w:tr>
-      <w:tr>
-        <w:tc>
-          <w:tcPr>
-            <w:tcW w:w="2448" w:type="dxa"/>
-          </w:tcPr>
-          <w:p>
-            <w:pPr>
-              <w:rPr>
-                <w:b/>
-              </w:rPr>
-            </w:pPr>
-            <w:r>
-              <w:rPr>
-                <w:b/>
-              </w:rPr>
-              <w:t>Teszt időpontja</w:t>
-            </w:r>
-          </w:p>
-        </w:tc>
-        <w:tc>
-          <w:tcPr>
-            <w:tcW w:w="6764" w:type="dxa"/>
-          </w:tcPr>
-          <w:p>
-            <w:r>
-              <w:t>2025.04.27. 02:04</w:t>
-            </w:r>
-          </w:p>
-        </w:tc>
-      </w:tr>
-    </w:tbl>
-    <w:p/>
-    <w:tbl>
-      <w:tblPr>
-        <w:tblW w:w="9212" w:type="dxa"/>
-        <w:tblBorders>
-          <w:top w:val="single" w:sz="4" w:space="0" w:color="auto"/>
-          <w:left w:val="single" w:sz="4" w:space="0" w:color="auto"/>
-          <w:bottom w:val="single" w:sz="4" w:space="0" w:color="auto"/>
-          <w:right w:val="single" w:sz="4" w:space="0" w:color="auto"/>
-          <w:insideH w:val="single" w:sz="4" w:space="0" w:color="auto"/>
-          <w:insideV w:val="single" w:sz="4" w:space="0" w:color="auto"/>
-        </w:tblBorders>
-        <w:tblLook w:val="01E0" w:firstRow="1" w:lastRow="1" w:firstColumn="1" w:lastColumn="1" w:noHBand="0" w:noVBand="0"/>
-      </w:tblPr>
-      <w:tblGrid>
-        <w:gridCol w:w="2448"/>
-        <w:gridCol w:w="6764"/>
-      </w:tblGrid>
-      <w:tr>
-        <w:tc>
-          <w:tcPr>
-            <w:tcW w:w="2448" w:type="dxa"/>
-          </w:tcPr>
-          <w:p>
-            <w:pPr>
-              <w:rPr>
-                <w:b/>
-              </w:rPr>
-            </w:pPr>
-            <w:r>
-              <w:rPr>
-                <w:b/>
-              </w:rPr>
-              <w:t>Tesztelő neve</w:t>
-            </w:r>
-          </w:p>
-        </w:tc>
-        <w:tc>
-          <w:tcPr>
-            <w:tcW w:w="6764" w:type="dxa"/>
-          </w:tcPr>
-          <w:p>
-            <w:r>
-              <w:t>Kohár Zsombor</w:t>
-            </w:r>
-          </w:p>
-        </w:tc>
-      </w:tr>
-      <w:tr>
-        <w:tc>
-          <w:tcPr>
-            <w:tcW w:w="2448" w:type="dxa"/>
-          </w:tcPr>
-          <w:p>
-            <w:pPr>
-              <w:rPr>
-                <w:b/>
-              </w:rPr>
-            </w:pPr>
-            <w:r>
-              <w:rPr>
-                <w:b/>
-              </w:rPr>
-              <w:t>Teszt időpontja</w:t>
-            </w:r>
-          </w:p>
-        </w:tc>
-        <w:tc>
-          <w:tcPr>
-            <w:tcW w:w="6764" w:type="dxa"/>
-          </w:tcPr>
-          <w:p>
-            <w:r>
-              <w:t xml:space="preserve">2025.04.27. </w:t>
-            </w:r>
-            <w:r>
-              <w:t>02:1</w:t>
-            </w:r>
-            <w:r>
-              <w:t>0</w:t>
-            </w:r>
-          </w:p>
-        </w:tc>
-      </w:tr>
-      <w:tr>
-        <w:tc>
-          <w:tcPr>
-            <w:tcW w:w="2448" w:type="dxa"/>
-          </w:tcPr>
-          <w:p>
-            <w:pPr>
-              <w:rPr>
-                <w:b/>
-              </w:rPr>
-            </w:pPr>
-            <w:r>
-              <w:rPr>
-                <w:b/>
-              </w:rPr>
-              <w:t>Teszt eredménye</w:t>
-            </w:r>
-          </w:p>
-        </w:tc>
-        <w:tc>
-          <w:tcPr>
-            <w:tcW w:w="6764" w:type="dxa"/>
-          </w:tcPr>
-          <w:p>
-            <w:r>
-              <w:t>Sikertelen</w:t>
-            </w:r>
-          </w:p>
-        </w:tc>
-      </w:tr>
-      <w:tr>
-        <w:tc>
-          <w:tcPr>
-            <w:tcW w:w="2448" w:type="dxa"/>
-          </w:tcPr>
-          <w:p>
-            <w:pPr>
-              <w:rPr>
-                <w:b/>
-              </w:rPr>
-            </w:pPr>
-            <w:r>
-              <w:rPr>
-                <w:b/>
-              </w:rPr>
-              <w:t>Lehetséges hibaok</w:t>
-            </w:r>
-          </w:p>
-        </w:tc>
-        <w:tc>
-          <w:tcPr>
-            <w:tcW w:w="6764" w:type="dxa"/>
-          </w:tcPr>
-          <w:p>
-            <w:r>
-              <w:t xml:space="preserve">A teszt hibás, </w:t>
-            </w:r>
-            <w:r>
-              <w:t>mivel számos bemeneti parancs szintaxisa hibás</w:t>
-            </w:r>
-            <w:r>
-              <w:t>.</w:t>
-            </w:r>
-          </w:p>
-        </w:tc>
-      </w:tr>
-      <w:tr>
-        <w:tc>
-          <w:tcPr>
-            <w:tcW w:w="2448" w:type="dxa"/>
-          </w:tcPr>
-          <w:p>
-            <w:pPr>
-              <w:rPr>
-                <w:b/>
-              </w:rPr>
-            </w:pPr>
-            <w:r>
-              <w:rPr>
-                <w:b/>
-              </w:rPr>
-              <w:t>Változtatások</w:t>
-            </w:r>
-          </w:p>
-        </w:tc>
-        <w:tc>
-          <w:tcPr>
-            <w:tcW w:w="6764" w:type="dxa"/>
-          </w:tcPr>
-          <w:p>
-            <w:r>
-              <w:t>A bemeneti parancsok szintaxisának javítása.</w:t>
-            </w:r>
-          </w:p>
-        </w:tc>
-      </w:tr>
-    </w:tbl>
-    <w:p/>
-    <w:tbl>
-      <w:tblPr>
-        <w:tblW w:w="9212" w:type="dxa"/>
-        <w:tblBorders>
-          <w:top w:val="single" w:sz="4" w:space="0" w:color="auto"/>
-          <w:left w:val="single" w:sz="4" w:space="0" w:color="auto"/>
-          <w:bottom w:val="single" w:sz="4" w:space="0" w:color="auto"/>
-          <w:right w:val="single" w:sz="4" w:space="0" w:color="auto"/>
-          <w:insideH w:val="single" w:sz="4" w:space="0" w:color="auto"/>
-          <w:insideV w:val="single" w:sz="4" w:space="0" w:color="auto"/>
-        </w:tblBorders>
-        <w:tblLook w:val="01E0" w:firstRow="1" w:lastRow="1" w:firstColumn="1" w:lastColumn="1" w:noHBand="0" w:noVBand="0"/>
-      </w:tblPr>
-      <w:tblGrid>
-        <w:gridCol w:w="2448"/>
-        <w:gridCol w:w="6764"/>
-      </w:tblGrid>
-      <w:tr>
-        <w:tc>
-          <w:tcPr>
-            <w:tcW w:w="2448" w:type="dxa"/>
-          </w:tcPr>
-          <w:p>
-            <w:pPr>
-              <w:rPr>
-                <w:b/>
-              </w:rPr>
-            </w:pPr>
-            <w:r>
-              <w:rPr>
-                <w:b/>
-              </w:rPr>
-              <w:t>Tesztelő neve</w:t>
-            </w:r>
-          </w:p>
-        </w:tc>
-        <w:tc>
-          <w:tcPr>
-            <w:tcW w:w="6764" w:type="dxa"/>
-          </w:tcPr>
-          <w:p>
-            <w:r>
-              <w:t>Kohár Zsombor</w:t>
-            </w:r>
-          </w:p>
-        </w:tc>
-      </w:tr>
-      <w:tr>
-        <w:tc>
-          <w:tcPr>
-            <w:tcW w:w="2448" w:type="dxa"/>
-          </w:tcPr>
-          <w:p>
-            <w:pPr>
-              <w:rPr>
-                <w:b/>
-              </w:rPr>
-            </w:pPr>
-            <w:r>
-              <w:rPr>
-                <w:b/>
-              </w:rPr>
-              <w:t>Teszt időpontja</w:t>
-            </w:r>
-          </w:p>
-        </w:tc>
-        <w:tc>
-          <w:tcPr>
-            <w:tcW w:w="6764" w:type="dxa"/>
-          </w:tcPr>
-          <w:p>
-            <w:r>
-              <w:t>2025.04.27. 02:1</w:t>
-            </w:r>
-            <w:r>
-              <w:t>7</w:t>
-            </w:r>
-          </w:p>
-        </w:tc>
-      </w:tr>
-      <w:tr>
-        <w:tc>
-          <w:tcPr>
-            <w:tcW w:w="2448" w:type="dxa"/>
-          </w:tcPr>
-          <w:p>
-            <w:pPr>
-              <w:rPr>
-                <w:b/>
-              </w:rPr>
-            </w:pPr>
-            <w:r>
-              <w:rPr>
-                <w:b/>
-              </w:rPr>
-              <w:t>Teszt eredménye</w:t>
-            </w:r>
-          </w:p>
-        </w:tc>
-        <w:tc>
-          <w:tcPr>
-            <w:tcW w:w="6764" w:type="dxa"/>
-          </w:tcPr>
-          <w:p>
-            <w:r>
-              <w:t>Sikertelen</w:t>
-            </w:r>
-          </w:p>
-        </w:tc>
-      </w:tr>
-      <w:tr>
-        <w:tc>
-          <w:tcPr>
-            <w:tcW w:w="2448" w:type="dxa"/>
-          </w:tcPr>
-          <w:p>
-            <w:pPr>
-              <w:rPr>
-                <w:b/>
-              </w:rPr>
-            </w:pPr>
-            <w:r>
-              <w:rPr>
-                <w:b/>
-              </w:rPr>
-              <w:t>Lehetséges hibaok</w:t>
-            </w:r>
-          </w:p>
-        </w:tc>
-        <w:tc>
-          <w:tcPr>
-            <w:tcW w:w="6764" w:type="dxa"/>
-          </w:tcPr>
-          <w:p>
-            <w:r>
-              <w:t>A teszt hibás, mivel számos bemeneti parancs szintaxisa hibás.</w:t>
-            </w:r>
-          </w:p>
-        </w:tc>
-      </w:tr>
-      <w:tr>
-        <w:tc>
-          <w:tcPr>
-            <w:tcW w:w="2448" w:type="dxa"/>
-          </w:tcPr>
-          <w:p>
-            <w:pPr>
-              <w:rPr>
-                <w:b/>
-              </w:rPr>
-            </w:pPr>
-            <w:r>
-              <w:rPr>
-                <w:b/>
-              </w:rPr>
-              <w:t>Változtatások</w:t>
-            </w:r>
-          </w:p>
-        </w:tc>
-        <w:tc>
-          <w:tcPr>
-            <w:tcW w:w="6764" w:type="dxa"/>
-          </w:tcPr>
-          <w:p>
-            <w:r>
-              <w:t>A bemeneti parancsok szintaxisának javítása.</w:t>
-            </w:r>
-          </w:p>
-        </w:tc>
-      </w:tr>
-    </w:tbl>
-    <w:p/>
-    <w:p>
-      <w:pPr>
-        <w:pStyle w:val="Cmsor3"/>
-      </w:pPr>
-      <w:r>
-        <w:lastRenderedPageBreak/>
-        <w:t>Rovar által elvágott gombafonál elsorvadása és az elfogyasztott spóra rovarra gyakorolt hatása</w:t>
-      </w:r>
-      <w:r>
-        <w:t xml:space="preserve"> (test13)</w:t>
-      </w:r>
-    </w:p>
-    <w:tbl>
-      <w:tblPr>
-        <w:tblW w:w="0" w:type="auto"/>
-        <w:tblBorders>
-          <w:top w:val="single" w:sz="4" w:space="0" w:color="auto"/>
-          <w:left w:val="single" w:sz="4" w:space="0" w:color="auto"/>
-          <w:bottom w:val="single" w:sz="4" w:space="0" w:color="auto"/>
-          <w:right w:val="single" w:sz="4" w:space="0" w:color="auto"/>
-          <w:insideH w:val="single" w:sz="4" w:space="0" w:color="auto"/>
-          <w:insideV w:val="single" w:sz="4" w:space="0" w:color="auto"/>
-        </w:tblBorders>
-        <w:tblLook w:val="01E0" w:firstRow="1" w:lastRow="1" w:firstColumn="1" w:lastColumn="1" w:noHBand="0" w:noVBand="0"/>
-      </w:tblPr>
-      <w:tblGrid>
-        <w:gridCol w:w="2448"/>
-        <w:gridCol w:w="6764"/>
-      </w:tblGrid>
-      <w:tr>
-        <w:tc>
-          <w:tcPr>
-            <w:tcW w:w="2448" w:type="dxa"/>
-          </w:tcPr>
-          <w:p>
-            <w:pPr>
-              <w:rPr>
-                <w:b/>
-              </w:rPr>
-            </w:pPr>
-            <w:r>
-              <w:rPr>
-                <w:b/>
-              </w:rPr>
-              <w:t>Tesztelő neve</w:t>
-            </w:r>
-          </w:p>
-        </w:tc>
-        <w:tc>
-          <w:tcPr>
-            <w:tcW w:w="6764" w:type="dxa"/>
-          </w:tcPr>
-          <w:p>
-            <w:r>
-              <w:t>Kohár Zsombor</w:t>
-            </w:r>
-          </w:p>
-        </w:tc>
-      </w:tr>
-      <w:tr>
-        <w:tc>
-          <w:tcPr>
-            <w:tcW w:w="2448" w:type="dxa"/>
-          </w:tcPr>
-          <w:p>
-            <w:pPr>
-              <w:rPr>
-                <w:b/>
-              </w:rPr>
-            </w:pPr>
-            <w:r>
-              <w:rPr>
-                <w:b/>
-              </w:rPr>
-              <w:t>Teszt időpontja</w:t>
-            </w:r>
-          </w:p>
-        </w:tc>
-        <w:tc>
-          <w:tcPr>
-            <w:tcW w:w="6764" w:type="dxa"/>
-          </w:tcPr>
-          <w:p>
-            <w:r>
-              <w:t>2025.04.27. 02:04</w:t>
-            </w:r>
-          </w:p>
-        </w:tc>
-      </w:tr>
-    </w:tbl>
-    <w:p/>
-    <w:tbl>
-      <w:tblPr>
-        <w:tblW w:w="9212" w:type="dxa"/>
-        <w:tblBorders>
-          <w:top w:val="single" w:sz="4" w:space="0" w:color="auto"/>
-          <w:left w:val="single" w:sz="4" w:space="0" w:color="auto"/>
-          <w:bottom w:val="single" w:sz="4" w:space="0" w:color="auto"/>
-          <w:right w:val="single" w:sz="4" w:space="0" w:color="auto"/>
-          <w:insideH w:val="single" w:sz="4" w:space="0" w:color="auto"/>
-          <w:insideV w:val="single" w:sz="4" w:space="0" w:color="auto"/>
-        </w:tblBorders>
-        <w:tblLook w:val="01E0" w:firstRow="1" w:lastRow="1" w:firstColumn="1" w:lastColumn="1" w:noHBand="0" w:noVBand="0"/>
-      </w:tblPr>
-      <w:tblGrid>
-        <w:gridCol w:w="2448"/>
-        <w:gridCol w:w="6764"/>
-      </w:tblGrid>
-      <w:tr>
-        <w:tc>
-          <w:tcPr>
-            <w:tcW w:w="2448" w:type="dxa"/>
-          </w:tcPr>
-          <w:p>
-            <w:pPr>
-              <w:rPr>
-                <w:b/>
-              </w:rPr>
-            </w:pPr>
-            <w:r>
-              <w:rPr>
-                <w:b/>
-              </w:rPr>
-              <w:t>Tesztelő neve</w:t>
-            </w:r>
-          </w:p>
-        </w:tc>
-        <w:tc>
-          <w:tcPr>
-            <w:tcW w:w="6764" w:type="dxa"/>
-          </w:tcPr>
-          <w:p>
-            <w:r>
-              <w:t>Kohár Zsombor</w:t>
-            </w:r>
-          </w:p>
-        </w:tc>
-      </w:tr>
-      <w:tr>
-        <w:tc>
-          <w:tcPr>
-            <w:tcW w:w="2448" w:type="dxa"/>
-          </w:tcPr>
-          <w:p>
-            <w:pPr>
-              <w:rPr>
-                <w:b/>
-              </w:rPr>
-            </w:pPr>
-            <w:r>
-              <w:rPr>
-                <w:b/>
-              </w:rPr>
-              <w:t>Teszt időpontja</w:t>
-            </w:r>
-          </w:p>
-        </w:tc>
-        <w:tc>
-          <w:tcPr>
-            <w:tcW w:w="6764" w:type="dxa"/>
-          </w:tcPr>
-          <w:p>
-            <w:r>
-              <w:t>2025.04.27. 02:</w:t>
-            </w:r>
-            <w:r>
-              <w:t>20</w:t>
-            </w:r>
-          </w:p>
-        </w:tc>
-      </w:tr>
-      <w:tr>
-        <w:tc>
-          <w:tcPr>
-            <w:tcW w:w="2448" w:type="dxa"/>
-          </w:tcPr>
-          <w:p>
-            <w:pPr>
-              <w:rPr>
-                <w:b/>
-              </w:rPr>
-            </w:pPr>
-            <w:r>
-              <w:rPr>
-                <w:b/>
-              </w:rPr>
-              <w:t>Teszt eredménye</w:t>
-            </w:r>
-          </w:p>
-        </w:tc>
-        <w:tc>
-          <w:tcPr>
-            <w:tcW w:w="6764" w:type="dxa"/>
-          </w:tcPr>
-          <w:p>
-            <w:r>
-              <w:t>Sikertelen</w:t>
-            </w:r>
-          </w:p>
-        </w:tc>
-      </w:tr>
-      <w:tr>
-        <w:tc>
-          <w:tcPr>
-            <w:tcW w:w="2448" w:type="dxa"/>
-          </w:tcPr>
-          <w:p>
-            <w:pPr>
-              <w:rPr>
-                <w:b/>
-              </w:rPr>
-            </w:pPr>
-            <w:r>
-              <w:rPr>
-                <w:b/>
-              </w:rPr>
-              <w:t>Lehetséges hibaok</w:t>
-            </w:r>
-          </w:p>
-        </w:tc>
-        <w:tc>
-          <w:tcPr>
-            <w:tcW w:w="6764" w:type="dxa"/>
-          </w:tcPr>
-          <w:p>
-            <w:r>
-              <w:t>A teszt hibás, mivel számos bemeneti parancs szintaxisa hibás.</w:t>
-            </w:r>
-          </w:p>
-        </w:tc>
-      </w:tr>
-      <w:tr>
-        <w:tc>
-          <w:tcPr>
-            <w:tcW w:w="2448" w:type="dxa"/>
-          </w:tcPr>
-          <w:p>
-            <w:pPr>
-              <w:rPr>
-                <w:b/>
-              </w:rPr>
-            </w:pPr>
-            <w:r>
-              <w:rPr>
-                <w:b/>
-              </w:rPr>
-              <w:t>Változtatások</w:t>
-            </w:r>
-          </w:p>
-        </w:tc>
-        <w:tc>
-          <w:tcPr>
-            <w:tcW w:w="6764" w:type="dxa"/>
-          </w:tcPr>
-          <w:p>
-            <w:r>
-              <w:t>A bemeneti parancsok szintaxisának javítása.</w:t>
-            </w:r>
-          </w:p>
-        </w:tc>
-      </w:tr>
-    </w:tbl>
-    <w:p/>
-    <w:tbl>
-      <w:tblPr>
-        <w:tblW w:w="9212" w:type="dxa"/>
-        <w:tblBorders>
-          <w:top w:val="single" w:sz="4" w:space="0" w:color="auto"/>
-          <w:left w:val="single" w:sz="4" w:space="0" w:color="auto"/>
-          <w:bottom w:val="single" w:sz="4" w:space="0" w:color="auto"/>
-          <w:right w:val="single" w:sz="4" w:space="0" w:color="auto"/>
-          <w:insideH w:val="single" w:sz="4" w:space="0" w:color="auto"/>
-          <w:insideV w:val="single" w:sz="4" w:space="0" w:color="auto"/>
-        </w:tblBorders>
-        <w:tblLook w:val="01E0" w:firstRow="1" w:lastRow="1" w:firstColumn="1" w:lastColumn="1" w:noHBand="0" w:noVBand="0"/>
-      </w:tblPr>
-      <w:tblGrid>
-        <w:gridCol w:w="2448"/>
-        <w:gridCol w:w="6764"/>
-      </w:tblGrid>
-      <w:tr>
-        <w:tc>
-          <w:tcPr>
-            <w:tcW w:w="2448" w:type="dxa"/>
-          </w:tcPr>
-          <w:p>
-            <w:pPr>
-              <w:rPr>
-                <w:b/>
-              </w:rPr>
-            </w:pPr>
-            <w:r>
-              <w:rPr>
-                <w:b/>
-              </w:rPr>
-              <w:t>Tesztelő neve</w:t>
-            </w:r>
-          </w:p>
-        </w:tc>
-        <w:tc>
-          <w:tcPr>
-            <w:tcW w:w="6764" w:type="dxa"/>
-          </w:tcPr>
-          <w:p>
-            <w:r>
-              <w:t>Kohár Zsombor</w:t>
-            </w:r>
-          </w:p>
-        </w:tc>
-      </w:tr>
-      <w:tr>
-        <w:tc>
-          <w:tcPr>
-            <w:tcW w:w="2448" w:type="dxa"/>
-          </w:tcPr>
-          <w:p>
-            <w:pPr>
-              <w:rPr>
-                <w:b/>
-              </w:rPr>
-            </w:pPr>
-            <w:r>
-              <w:rPr>
-                <w:b/>
-              </w:rPr>
-              <w:t>Teszt időpontja</w:t>
-            </w:r>
-          </w:p>
-        </w:tc>
-        <w:tc>
-          <w:tcPr>
-            <w:tcW w:w="6764" w:type="dxa"/>
-          </w:tcPr>
-          <w:p>
-            <w:r>
               <w:t>2025.04.27. 02:</w:t>
             </w:r>
             <w:r>
@@ -3402,8 +2503,16 @@
               <w:rPr>
                 <w:b/>
               </w:rPr>
-              <w:t>Tag neptun</w:t>
-            </w:r>
+              <w:t xml:space="preserve">Tag </w:t>
+            </w:r>
+            <w:proofErr w:type="spellStart"/>
+            <w:r>
+              <w:rPr>
+                <w:b/>
+              </w:rPr>
+              <w:t>neptun</w:t>
+            </w:r>
+            <w:proofErr w:type="spellEnd"/>
           </w:p>
         </w:tc>
         <w:tc>
@@ -3677,7 +2786,15 @@
           </w:p>
           <w:p>
             <w:r>
-              <w:t>Döntés: Horváth elkészíti az osztálydiagramot, Oláh a use-case leírásokat.</w:t>
+              <w:t xml:space="preserve">Döntés: Horváth elkészíti az osztálydiagramot, Oláh </w:t>
+            </w:r>
+            <w:proofErr w:type="gramStart"/>
+            <w:r>
+              <w:t>a</w:t>
+            </w:r>
+            <w:proofErr w:type="gramEnd"/>
+            <w:r>
+              <w:t xml:space="preserve"> use-case leírásokat.</w:t>
             </w:r>
           </w:p>
         </w:tc>
@@ -5329,7 +4446,7 @@
     <w:rPrDefault>
       <w:rPr>
         <w:rFonts w:ascii="Times New Roman" w:eastAsia="Times New Roman" w:hAnsi="Times New Roman" w:cs="Times New Roman"/>
-        <w:lang w:val="en-US" w:eastAsia="en-US" w:bidi="ar-SA"/>
+        <w:lang w:val="hu-HU" w:eastAsia="hu-HU" w:bidi="ar-SA"/>
       </w:rPr>
     </w:rPrDefault>
     <w:pPrDefault/>
@@ -5621,7 +4738,6 @@
     <w:rPr>
       <w:sz w:val="24"/>
       <w:szCs w:val="24"/>
-      <w:lang w:val="hu-HU" w:eastAsia="hu-HU"/>
     </w:rPr>
   </w:style>
   <w:style w:type="paragraph" w:styleId="Cmsor1">

</xml_diff>